<commit_message>
0.03 percent upper bound and update
</commit_message>
<xml_diff>
--- a/Analyzer daily report.docx
+++ b/Analyzer daily report.docx
@@ -203,7 +203,6 @@
     <w:p>
       <w:pPr>
         <w:rPr>
-          <w:rtl/>
           <w:lang w:bidi="fa-IR"/>
         </w:rPr>
       </w:pPr>
@@ -211,15 +210,7 @@
         <w:rPr>
           <w:lang w:bidi="fa-IR"/>
         </w:rPr>
-        <w:t>LUNC,DOGE,PEOPLE,CFX,BNB,AP</w:t>
-      </w:r>
-      <w:bookmarkStart w:id="0" w:name="_GoBack"/>
-      <w:bookmarkEnd w:id="0"/>
-      <w:r>
-        <w:rPr>
-          <w:lang w:bidi="fa-IR"/>
-        </w:rPr>
-        <w:t>T,DOT,LDO,FTM,OP,DYDX,SHIB,LINK,XRP,AVAX,ICP,EOS,LTC,CRV,ADA,GALA,SAND,NEAR,MINA,AR,INJ,MATIC,FLOW,FXS,FET,CHZ,JASMY,GRT,FIL,ATOM,STORJ,LRC,HIGH,UNI,</w:t>
+        <w:t>LUNC,DOGE,PEOPLE,CFX,BNB,APT,DOT,LDO,FTM,OP,DYDX,SHIB,LINK,XRP,AVAX,ICP,EOS,LTC,CRV,ADA,GALA,SAND,NEAR,MINA,AR,INJ,MATIC,FLOW,FXS,FET,CHZ,JASMY,GRT,FIL,ATOM,STORJ,LRC,HIGH,UNI,</w:t>
       </w:r>
       <w:r>
         <w:rPr>
@@ -542,7 +533,6 @@
     </w:p>
     <w:p>
       <w:pPr>
-        <w:bidi/>
         <w:rPr>
           <w:rtl/>
           <w:lang w:bidi="fa-IR"/>
@@ -551,13 +541,439 @@
     </w:p>
     <w:p>
       <w:pPr>
-        <w:bidi/>
-        <w:rPr>
-          <w:rtl/>
+        <w:rPr>
           <w:lang w:bidi="fa-IR"/>
         </w:rPr>
       </w:pPr>
+      <w:proofErr w:type="spellStart"/>
+      <w:r>
+        <w:rPr>
+          <w:lang w:bidi="fa-IR"/>
+        </w:rPr>
+        <w:t>CoinMarketCap</w:t>
+      </w:r>
+      <w:proofErr w:type="spellEnd"/>
+      <w:r>
+        <w:rPr>
+          <w:lang w:bidi="fa-IR"/>
+        </w:rPr>
+        <w:t>:</w:t>
+      </w:r>
     </w:p>
+    <w:tbl>
+      <w:tblPr>
+        <w:tblStyle w:val="TableGrid"/>
+        <w:tblW w:w="0" w:type="auto"/>
+        <w:tblInd w:w="1615" w:type="dxa"/>
+        <w:tblLook w:val="04A0" w:firstRow="1" w:lastRow="0" w:firstColumn="1" w:lastColumn="0" w:noHBand="0" w:noVBand="1"/>
+      </w:tblPr>
+      <w:tblGrid>
+        <w:gridCol w:w="3060"/>
+        <w:gridCol w:w="2700"/>
+      </w:tblGrid>
+      <w:tr>
+        <w:tc>
+          <w:tcPr>
+            <w:tcW w:w="3060" w:type="dxa"/>
+          </w:tcPr>
+          <w:p>
+            <w:pPr>
+              <w:jc w:val="center"/>
+              <w:rPr>
+                <w:lang w:bidi="fa-IR"/>
+              </w:rPr>
+            </w:pPr>
+            <w:r>
+              <w:rPr>
+                <w:lang w:bidi="fa-IR"/>
+              </w:rPr>
+              <w:t>Coin</w:t>
+            </w:r>
+          </w:p>
+        </w:tc>
+        <w:tc>
+          <w:tcPr>
+            <w:tcW w:w="2700" w:type="dxa"/>
+          </w:tcPr>
+          <w:p>
+            <w:pPr>
+              <w:jc w:val="center"/>
+              <w:rPr>
+                <w:lang w:bidi="fa-IR"/>
+              </w:rPr>
+            </w:pPr>
+            <w:r>
+              <w:rPr>
+                <w:lang w:bidi="fa-IR"/>
+              </w:rPr>
+              <w:t>Coin Market Cap</w:t>
+            </w:r>
+          </w:p>
+        </w:tc>
+      </w:tr>
+      <w:tr>
+        <w:tc>
+          <w:tcPr>
+            <w:tcW w:w="3060" w:type="dxa"/>
+          </w:tcPr>
+          <w:p>
+            <w:pPr>
+              <w:jc w:val="center"/>
+              <w:rPr>
+                <w:lang w:bidi="fa-IR"/>
+              </w:rPr>
+            </w:pPr>
+            <w:r>
+              <w:rPr>
+                <w:lang w:bidi="fa-IR"/>
+              </w:rPr>
+              <w:t>Audio</w:t>
+            </w:r>
+          </w:p>
+        </w:tc>
+        <w:tc>
+          <w:tcPr>
+            <w:tcW w:w="2700" w:type="dxa"/>
+          </w:tcPr>
+          <w:p>
+            <w:pPr>
+              <w:jc w:val="center"/>
+              <w:rPr>
+                <w:lang w:bidi="fa-IR"/>
+              </w:rPr>
+            </w:pPr>
+            <w:r>
+              <w:rPr>
+                <w:lang w:bidi="fa-IR"/>
+              </w:rPr>
+              <w:t>$300M</w:t>
+            </w:r>
+          </w:p>
+        </w:tc>
+      </w:tr>
+      <w:tr>
+        <w:tc>
+          <w:tcPr>
+            <w:tcW w:w="3060" w:type="dxa"/>
+          </w:tcPr>
+          <w:p>
+            <w:pPr>
+              <w:jc w:val="center"/>
+              <w:rPr>
+                <w:lang w:bidi="fa-IR"/>
+              </w:rPr>
+            </w:pPr>
+            <w:r>
+              <w:rPr>
+                <w:lang w:bidi="fa-IR"/>
+              </w:rPr>
+              <w:t>CORE</w:t>
+            </w:r>
+          </w:p>
+        </w:tc>
+        <w:tc>
+          <w:tcPr>
+            <w:tcW w:w="2700" w:type="dxa"/>
+          </w:tcPr>
+          <w:p>
+            <w:pPr>
+              <w:jc w:val="center"/>
+              <w:rPr>
+                <w:lang w:bidi="fa-IR"/>
+              </w:rPr>
+            </w:pPr>
+            <w:r>
+              <w:rPr>
+                <w:lang w:bidi="fa-IR"/>
+              </w:rPr>
+              <w:t>$139M</w:t>
+            </w:r>
+          </w:p>
+        </w:tc>
+      </w:tr>
+      <w:tr>
+        <w:tc>
+          <w:tcPr>
+            <w:tcW w:w="3060" w:type="dxa"/>
+          </w:tcPr>
+          <w:p>
+            <w:pPr>
+              <w:jc w:val="center"/>
+              <w:rPr>
+                <w:lang w:bidi="fa-IR"/>
+              </w:rPr>
+            </w:pPr>
+            <w:r>
+              <w:rPr>
+                <w:lang w:bidi="fa-IR"/>
+              </w:rPr>
+              <w:t>EGLD</w:t>
+            </w:r>
+          </w:p>
+        </w:tc>
+        <w:tc>
+          <w:tcPr>
+            <w:tcW w:w="2700" w:type="dxa"/>
+          </w:tcPr>
+          <w:p>
+            <w:pPr>
+              <w:jc w:val="center"/>
+              <w:rPr>
+                <w:lang w:bidi="fa-IR"/>
+              </w:rPr>
+            </w:pPr>
+            <w:r>
+              <w:rPr>
+                <w:lang w:bidi="fa-IR"/>
+              </w:rPr>
+              <w:t>$1104M</w:t>
+            </w:r>
+          </w:p>
+        </w:tc>
+      </w:tr>
+      <w:tr>
+        <w:tc>
+          <w:tcPr>
+            <w:tcW w:w="3060" w:type="dxa"/>
+          </w:tcPr>
+          <w:p>
+            <w:pPr>
+              <w:jc w:val="center"/>
+              <w:rPr>
+                <w:lang w:bidi="fa-IR"/>
+              </w:rPr>
+            </w:pPr>
+            <w:r>
+              <w:rPr>
+                <w:lang w:bidi="fa-IR"/>
+              </w:rPr>
+              <w:t>FLOW</w:t>
+            </w:r>
+          </w:p>
+        </w:tc>
+        <w:tc>
+          <w:tcPr>
+            <w:tcW w:w="2700" w:type="dxa"/>
+          </w:tcPr>
+          <w:p>
+            <w:pPr>
+              <w:jc w:val="center"/>
+              <w:rPr>
+                <w:lang w:bidi="fa-IR"/>
+              </w:rPr>
+            </w:pPr>
+            <w:r>
+              <w:rPr>
+                <w:lang w:bidi="fa-IR"/>
+              </w:rPr>
+              <w:t>$1099M</w:t>
+            </w:r>
+          </w:p>
+        </w:tc>
+      </w:tr>
+      <w:tr>
+        <w:tc>
+          <w:tcPr>
+            <w:tcW w:w="3060" w:type="dxa"/>
+          </w:tcPr>
+          <w:p>
+            <w:pPr>
+              <w:jc w:val="center"/>
+              <w:rPr>
+                <w:lang w:bidi="fa-IR"/>
+              </w:rPr>
+            </w:pPr>
+            <w:r>
+              <w:rPr>
+                <w:lang w:bidi="fa-IR"/>
+              </w:rPr>
+              <w:t>GRAPH</w:t>
+            </w:r>
+          </w:p>
+        </w:tc>
+        <w:tc>
+          <w:tcPr>
+            <w:tcW w:w="2700" w:type="dxa"/>
+          </w:tcPr>
+          <w:p>
+            <w:pPr>
+              <w:jc w:val="center"/>
+              <w:rPr>
+                <w:lang w:bidi="fa-IR"/>
+              </w:rPr>
+            </w:pPr>
+            <w:r>
+              <w:rPr>
+                <w:lang w:bidi="fa-IR"/>
+              </w:rPr>
+              <w:t>$1279M</w:t>
+            </w:r>
+            <w:bookmarkStart w:id="0" w:name="_GoBack"/>
+            <w:bookmarkEnd w:id="0"/>
+          </w:p>
+        </w:tc>
+      </w:tr>
+      <w:tr>
+        <w:tc>
+          <w:tcPr>
+            <w:tcW w:w="3060" w:type="dxa"/>
+          </w:tcPr>
+          <w:p>
+            <w:pPr>
+              <w:jc w:val="center"/>
+              <w:rPr>
+                <w:lang w:bidi="fa-IR"/>
+              </w:rPr>
+            </w:pPr>
+            <w:r>
+              <w:rPr>
+                <w:lang w:bidi="fa-IR"/>
+              </w:rPr>
+              <w:t>KSM</w:t>
+            </w:r>
+          </w:p>
+        </w:tc>
+        <w:tc>
+          <w:tcPr>
+            <w:tcW w:w="2700" w:type="dxa"/>
+          </w:tcPr>
+          <w:p>
+            <w:pPr>
+              <w:jc w:val="center"/>
+              <w:rPr>
+                <w:lang w:bidi="fa-IR"/>
+              </w:rPr>
+            </w:pPr>
+            <w:r>
+              <w:rPr>
+                <w:lang w:bidi="fa-IR"/>
+              </w:rPr>
+              <w:t>$288M</w:t>
+            </w:r>
+          </w:p>
+        </w:tc>
+      </w:tr>
+      <w:tr>
+        <w:tc>
+          <w:tcPr>
+            <w:tcW w:w="3060" w:type="dxa"/>
+          </w:tcPr>
+          <w:p>
+            <w:pPr>
+              <w:jc w:val="center"/>
+              <w:rPr>
+                <w:lang w:bidi="fa-IR"/>
+              </w:rPr>
+            </w:pPr>
+            <w:r>
+              <w:rPr>
+                <w:lang w:bidi="fa-IR"/>
+              </w:rPr>
+              <w:t>LRC</w:t>
+            </w:r>
+          </w:p>
+        </w:tc>
+        <w:tc>
+          <w:tcPr>
+            <w:tcW w:w="2700" w:type="dxa"/>
+          </w:tcPr>
+          <w:p>
+            <w:pPr>
+              <w:jc w:val="center"/>
+              <w:rPr>
+                <w:lang w:bidi="fa-IR"/>
+              </w:rPr>
+            </w:pPr>
+            <w:r>
+              <w:rPr>
+                <w:lang w:bidi="fa-IR"/>
+              </w:rPr>
+              <w:t>$500M</w:t>
+            </w:r>
+          </w:p>
+        </w:tc>
+      </w:tr>
+      <w:tr>
+        <w:tc>
+          <w:tcPr>
+            <w:tcW w:w="3060" w:type="dxa"/>
+          </w:tcPr>
+          <w:p>
+            <w:pPr>
+              <w:jc w:val="center"/>
+              <w:rPr>
+                <w:lang w:bidi="fa-IR"/>
+              </w:rPr>
+            </w:pPr>
+            <w:r>
+              <w:rPr>
+                <w:lang w:bidi="fa-IR"/>
+              </w:rPr>
+              <w:t xml:space="preserve">MAGIC </w:t>
+            </w:r>
+          </w:p>
+        </w:tc>
+        <w:tc>
+          <w:tcPr>
+            <w:tcW w:w="2700" w:type="dxa"/>
+          </w:tcPr>
+          <w:p>
+            <w:pPr>
+              <w:jc w:val="center"/>
+              <w:rPr>
+                <w:lang w:bidi="fa-IR"/>
+              </w:rPr>
+            </w:pPr>
+            <w:r>
+              <w:rPr>
+                <w:lang w:bidi="fa-IR"/>
+              </w:rPr>
+              <w:t>$387M</w:t>
+            </w:r>
+          </w:p>
+        </w:tc>
+      </w:tr>
+      <w:tr>
+        <w:tc>
+          <w:tcPr>
+            <w:tcW w:w="3060" w:type="dxa"/>
+          </w:tcPr>
+          <w:p>
+            <w:pPr>
+              <w:jc w:val="center"/>
+              <w:rPr>
+                <w:lang w:bidi="fa-IR"/>
+              </w:rPr>
+            </w:pPr>
+            <w:r>
+              <w:rPr>
+                <w:lang w:bidi="fa-IR"/>
+              </w:rPr>
+              <w:t>SNX</w:t>
+            </w:r>
+          </w:p>
+        </w:tc>
+        <w:tc>
+          <w:tcPr>
+            <w:tcW w:w="2700" w:type="dxa"/>
+          </w:tcPr>
+          <w:p>
+            <w:pPr>
+              <w:jc w:val="center"/>
+              <w:rPr>
+                <w:lang w:bidi="fa-IR"/>
+              </w:rPr>
+            </w:pPr>
+            <w:r>
+              <w:rPr>
+                <w:lang w:bidi="fa-IR"/>
+              </w:rPr>
+              <w:t>$700M</w:t>
+            </w:r>
+          </w:p>
+        </w:tc>
+      </w:tr>
+    </w:tbl>
     <w:p>
       <w:pPr>
         <w:bidi/>
@@ -1054,6 +1470,25 @@
       <w:szCs w:val="32"/>
     </w:rPr>
   </w:style>
+  <w:style w:type="table" w:styleId="TableGrid">
+    <w:name w:val="Table Grid"/>
+    <w:basedOn w:val="TableNormal"/>
+    <w:uiPriority w:val="39"/>
+    <w:rsid w:val="005C60A2"/>
+    <w:pPr>
+      <w:spacing w:after="0" w:line="240" w:lineRule="auto"/>
+    </w:pPr>
+    <w:tblPr>
+      <w:tblBorders>
+        <w:top w:val="single" w:sz="4" w:space="0" w:color="auto"/>
+        <w:left w:val="single" w:sz="4" w:space="0" w:color="auto"/>
+        <w:bottom w:val="single" w:sz="4" w:space="0" w:color="auto"/>
+        <w:right w:val="single" w:sz="4" w:space="0" w:color="auto"/>
+        <w:insideH w:val="single" w:sz="4" w:space="0" w:color="auto"/>
+        <w:insideV w:val="single" w:sz="4" w:space="0" w:color="auto"/>
+      </w:tblBorders>
+    </w:tblPr>
+  </w:style>
 </w:styles>
 </file>
 

</xml_diff>